<commit_message>
add picture for gsoap network in readme.docx
</commit_message>
<xml_diff>
--- a/MFC-2010/gSOAP/readme.docx
+++ b/MFC-2010/gSOAP/readme.docx
@@ -4,23 +4,39 @@
   <w:body>
     <w:p>
       <w:pPr>
-        <w:pStyle w:val="ListParagraph"/>
-        <w:numPr>
-          <w:ilvl w:val="1"/>
-          <w:numId w:val="3"/>
-        </w:numPr>
-        <w:rPr>
-          <w:rFonts w:ascii="Times New Roman" w:hAnsi="Times New Roman" w:cs="Times New Roman"/>
-          <w:szCs w:val="24"/>
-        </w:rPr>
-      </w:pPr>
-      <w:r>
-        <w:rPr>
-          <w:rFonts w:ascii="Times New Roman" w:hAnsi="Times New Roman" w:cs="Times New Roman"/>
-          <w:szCs w:val="24"/>
-        </w:rPr>
-        <w:t>Software</w:t>
-      </w:r>
+        <w:rPr>
+          <w:rFonts w:ascii="Times New Roman" w:hAnsi="Times New Roman" w:cs="Times New Roman"/>
+        </w:rPr>
+      </w:pPr>
+      <w:r>
+        <w:object w:dxaOrig="10252" w:dyaOrig="5319">
+          <v:shapetype id="_x0000_t75" coordsize="21600,21600" o:spt="75" o:preferrelative="t" path="m@4@5l@4@11@9@11@9@5xe" filled="f" stroked="f">
+            <v:stroke joinstyle="miter"/>
+            <v:formulas>
+              <v:f eqn="if lineDrawn pixelLineWidth 0"/>
+              <v:f eqn="sum @0 1 0"/>
+              <v:f eqn="sum 0 0 @1"/>
+              <v:f eqn="prod @2 1 2"/>
+              <v:f eqn="prod @3 21600 pixelWidth"/>
+              <v:f eqn="prod @3 21600 pixelHeight"/>
+              <v:f eqn="sum @0 0 1"/>
+              <v:f eqn="prod @6 1 2"/>
+              <v:f eqn="prod @7 21600 pixelWidth"/>
+              <v:f eqn="sum @8 21600 0"/>
+              <v:f eqn="prod @7 21600 pixelHeight"/>
+              <v:f eqn="sum @10 21600 0"/>
+            </v:formulas>
+            <v:path o:extrusionok="f" gradientshapeok="t" o:connecttype="rect"/>
+            <o:lock v:ext="edit" aspectratio="t"/>
+          </v:shapetype>
+          <v:shape id="_x0000_i1025" type="#_x0000_t75" style="width:498.25pt;height:258.85pt" o:ole="">
+            <v:imagedata r:id="rId6" o:title=""/>
+          </v:shape>
+          <o:OLEObject Type="Embed" ProgID="Visio.Drawing.11" ShapeID="_x0000_i1025" DrawAspect="Content" ObjectID="_1505141603" r:id="rId7"/>
+        </w:object>
+      </w:r>
+      <w:bookmarkStart w:id="0" w:name="_GoBack"/>
+      <w:bookmarkEnd w:id="0"/>
     </w:p>
     <w:p>
       <w:pPr>
@@ -492,6 +508,7 @@
         <w:rPr>
           <w:rFonts w:ascii="Times New Roman" w:hAnsi="Times New Roman" w:cs="Times New Roman"/>
         </w:rPr>
+        <w:lastRenderedPageBreak/>
         <w:t>//gsoap ns service style:</w:t>
       </w:r>
       <w:r>
@@ -613,7 +630,7 @@
         </w:rPr>
         <w:t xml:space="preserve">Với </w:t>
       </w:r>
-      <w:hyperlink r:id="rId6" w:history="1">
+      <w:hyperlink r:id="rId8" w:history="1">
         <w:r>
           <w:rPr>
             <w:rStyle w:val="Hyperlink"/>
@@ -809,7 +826,6 @@
         <w:rPr>
           <w:rFonts w:ascii="Times New Roman" w:hAnsi="Times New Roman" w:cs="Times New Roman"/>
         </w:rPr>
-        <w:lastRenderedPageBreak/>
         <w:t>export LIBS="-lm -lssl -lcrypto -lpthread"</w:t>
       </w:r>
     </w:p>
@@ -1337,7 +1353,15 @@
           <w:rFonts w:ascii="Times New Roman" w:hAnsi="Times New Roman" w:cs="Times New Roman"/>
           <w:b/>
         </w:rPr>
-        <w:t>calc.h, calc.nsmap, soapH.h, soapcalcProxy.h, soapStub.h, stdsoap2.h</w:t>
+        <w:t xml:space="preserve">calc.h, calc.nsmap, soapH.h, soapcalcProxy.h, soapStub.h, </w:t>
+      </w:r>
+      <w:r>
+        <w:rPr>
+          <w:rFonts w:ascii="Times New Roman" w:hAnsi="Times New Roman" w:cs="Times New Roman"/>
+          <w:b/>
+        </w:rPr>
+        <w:lastRenderedPageBreak/>
+        <w:t>stdsoap2.h</w:t>
       </w:r>
       <w:r>
         <w:rPr>
@@ -1394,7 +1418,6 @@
           <w:noProof/>
           <w:lang w:eastAsia="en-US" w:bidi="ar-SA"/>
         </w:rPr>
-        <w:lastRenderedPageBreak/>
         <w:drawing>
           <wp:inline distT="0" distB="0" distL="0" distR="0" wp14:anchorId="21A85624" wp14:editId="51FD610B">
             <wp:extent cx="6332220" cy="3561715"/>
@@ -1408,137 +1431,6 @@
                 <pic:pic xmlns:pic="http://schemas.openxmlformats.org/drawingml/2006/picture">
                   <pic:nvPicPr>
                     <pic:cNvPr id="0" name="Screenshot-5.png"/>
-                    <pic:cNvPicPr/>
-                  </pic:nvPicPr>
-                  <pic:blipFill>
-                    <a:blip r:embed="rId7" cstate="print">
-                      <a:extLst>
-                        <a:ext uri="{28A0092B-C50C-407E-A947-70E740481C1C}">
-                          <a14:useLocalDpi xmlns:a14="http://schemas.microsoft.com/office/drawing/2010/main" val="0"/>
-                        </a:ext>
-                      </a:extLst>
-                    </a:blip>
-                    <a:stretch>
-                      <a:fillRect/>
-                    </a:stretch>
-                  </pic:blipFill>
-                  <pic:spPr>
-                    <a:xfrm>
-                      <a:off x="0" y="0"/>
-                      <a:ext cx="6332220" cy="3561715"/>
-                    </a:xfrm>
-                    <a:prstGeom prst="rect">
-                      <a:avLst/>
-                    </a:prstGeom>
-                  </pic:spPr>
-                </pic:pic>
-              </a:graphicData>
-            </a:graphic>
-          </wp:inline>
-        </w:drawing>
-      </w:r>
-      <w:r>
-        <w:rPr>
-          <w:rFonts w:ascii="Times New Roman" w:hAnsi="Times New Roman" w:cs="Times New Roman"/>
-          <w:noProof/>
-          <w:lang w:eastAsia="en-US" w:bidi="ar-SA"/>
-        </w:rPr>
-        <w:drawing>
-          <wp:inline distT="0" distB="0" distL="0" distR="0" wp14:anchorId="0080C528" wp14:editId="6718410F">
-            <wp:extent cx="6332220" cy="3561715"/>
-            <wp:effectExtent l="0" t="0" r="0" b="0"/>
-            <wp:docPr id="10" name="Picture 10"/>
-            <wp:cNvGraphicFramePr>
-              <a:graphicFrameLocks xmlns:a="http://schemas.openxmlformats.org/drawingml/2006/main" noChangeAspect="1"/>
-            </wp:cNvGraphicFramePr>
-            <a:graphic xmlns:a="http://schemas.openxmlformats.org/drawingml/2006/main">
-              <a:graphicData uri="http://schemas.openxmlformats.org/drawingml/2006/picture">
-                <pic:pic xmlns:pic="http://schemas.openxmlformats.org/drawingml/2006/picture">
-                  <pic:nvPicPr>
-                    <pic:cNvPr id="0" name="Screenshot-6.png"/>
-                    <pic:cNvPicPr/>
-                  </pic:nvPicPr>
-                  <pic:blipFill>
-                    <a:blip r:embed="rId8" cstate="print">
-                      <a:extLst>
-                        <a:ext uri="{28A0092B-C50C-407E-A947-70E740481C1C}">
-                          <a14:useLocalDpi xmlns:a14="http://schemas.microsoft.com/office/drawing/2010/main" val="0"/>
-                        </a:ext>
-                      </a:extLst>
-                    </a:blip>
-                    <a:stretch>
-                      <a:fillRect/>
-                    </a:stretch>
-                  </pic:blipFill>
-                  <pic:spPr>
-                    <a:xfrm>
-                      <a:off x="0" y="0"/>
-                      <a:ext cx="6332220" cy="3561715"/>
-                    </a:xfrm>
-                    <a:prstGeom prst="rect">
-                      <a:avLst/>
-                    </a:prstGeom>
-                  </pic:spPr>
-                </pic:pic>
-              </a:graphicData>
-            </a:graphic>
-          </wp:inline>
-        </w:drawing>
-      </w:r>
-    </w:p>
-    <w:p>
-      <w:pPr>
-        <w:rPr>
-          <w:rFonts w:ascii="Times New Roman" w:hAnsi="Times New Roman" w:cs="Times New Roman"/>
-        </w:rPr>
-      </w:pPr>
-      <w:r>
-        <w:rPr>
-          <w:rFonts w:ascii="Times New Roman" w:hAnsi="Times New Roman" w:cs="Times New Roman"/>
-        </w:rPr>
-        <w:tab/>
-      </w:r>
-    </w:p>
-    <w:p>
-      <w:pPr>
-        <w:rPr>
-          <w:rFonts w:ascii="Times New Roman" w:hAnsi="Times New Roman" w:cs="Times New Roman"/>
-        </w:rPr>
-      </w:pPr>
-      <w:r>
-        <w:rPr>
-          <w:rFonts w:ascii="Times New Roman" w:hAnsi="Times New Roman" w:cs="Times New Roman"/>
-        </w:rPr>
-        <w:tab/>
-        <w:t>Chạy chương trình server dưới board linux sau đó chạy chương trình client trên windows.</w:t>
-      </w:r>
-    </w:p>
-    <w:p>
-      <w:pPr>
-        <w:rPr>
-          <w:rFonts w:ascii="Times New Roman" w:hAnsi="Times New Roman" w:cs="Times New Roman"/>
-        </w:rPr>
-      </w:pPr>
-      <w:r>
-        <w:rPr>
-          <w:rFonts w:ascii="Times New Roman" w:hAnsi="Times New Roman" w:cs="Times New Roman"/>
-          <w:noProof/>
-          <w:lang w:eastAsia="en-US" w:bidi="ar-SA"/>
-        </w:rPr>
-        <w:lastRenderedPageBreak/>
-        <w:drawing>
-          <wp:inline distT="0" distB="0" distL="0" distR="0" wp14:anchorId="5B183B02" wp14:editId="4B9C9950">
-            <wp:extent cx="6332220" cy="3561715"/>
-            <wp:effectExtent l="0" t="0" r="0" b="0"/>
-            <wp:docPr id="11" name="Picture 11"/>
-            <wp:cNvGraphicFramePr>
-              <a:graphicFrameLocks xmlns:a="http://schemas.openxmlformats.org/drawingml/2006/main" noChangeAspect="1"/>
-            </wp:cNvGraphicFramePr>
-            <a:graphic xmlns:a="http://schemas.openxmlformats.org/drawingml/2006/main">
-              <a:graphicData uri="http://schemas.openxmlformats.org/drawingml/2006/picture">
-                <pic:pic xmlns:pic="http://schemas.openxmlformats.org/drawingml/2006/picture">
-                  <pic:nvPicPr>
-                    <pic:cNvPr id="0" name="Screenshot-7.png"/>
                     <pic:cNvPicPr/>
                   </pic:nvPicPr>
                   <pic:blipFill>
@@ -1568,6 +1460,137 @@
           </wp:inline>
         </w:drawing>
       </w:r>
+      <w:r>
+        <w:rPr>
+          <w:rFonts w:ascii="Times New Roman" w:hAnsi="Times New Roman" w:cs="Times New Roman"/>
+          <w:noProof/>
+          <w:lang w:eastAsia="en-US" w:bidi="ar-SA"/>
+        </w:rPr>
+        <w:drawing>
+          <wp:inline distT="0" distB="0" distL="0" distR="0" wp14:anchorId="0080C528" wp14:editId="6718410F">
+            <wp:extent cx="6332220" cy="3561715"/>
+            <wp:effectExtent l="0" t="0" r="0" b="0"/>
+            <wp:docPr id="10" name="Picture 10"/>
+            <wp:cNvGraphicFramePr>
+              <a:graphicFrameLocks xmlns:a="http://schemas.openxmlformats.org/drawingml/2006/main" noChangeAspect="1"/>
+            </wp:cNvGraphicFramePr>
+            <a:graphic xmlns:a="http://schemas.openxmlformats.org/drawingml/2006/main">
+              <a:graphicData uri="http://schemas.openxmlformats.org/drawingml/2006/picture">
+                <pic:pic xmlns:pic="http://schemas.openxmlformats.org/drawingml/2006/picture">
+                  <pic:nvPicPr>
+                    <pic:cNvPr id="0" name="Screenshot-6.png"/>
+                    <pic:cNvPicPr/>
+                  </pic:nvPicPr>
+                  <pic:blipFill>
+                    <a:blip r:embed="rId10" cstate="print">
+                      <a:extLst>
+                        <a:ext uri="{28A0092B-C50C-407E-A947-70E740481C1C}">
+                          <a14:useLocalDpi xmlns:a14="http://schemas.microsoft.com/office/drawing/2010/main" val="0"/>
+                        </a:ext>
+                      </a:extLst>
+                    </a:blip>
+                    <a:stretch>
+                      <a:fillRect/>
+                    </a:stretch>
+                  </pic:blipFill>
+                  <pic:spPr>
+                    <a:xfrm>
+                      <a:off x="0" y="0"/>
+                      <a:ext cx="6332220" cy="3561715"/>
+                    </a:xfrm>
+                    <a:prstGeom prst="rect">
+                      <a:avLst/>
+                    </a:prstGeom>
+                  </pic:spPr>
+                </pic:pic>
+              </a:graphicData>
+            </a:graphic>
+          </wp:inline>
+        </w:drawing>
+      </w:r>
+    </w:p>
+    <w:p>
+      <w:pPr>
+        <w:rPr>
+          <w:rFonts w:ascii="Times New Roman" w:hAnsi="Times New Roman" w:cs="Times New Roman"/>
+        </w:rPr>
+      </w:pPr>
+      <w:r>
+        <w:rPr>
+          <w:rFonts w:ascii="Times New Roman" w:hAnsi="Times New Roman" w:cs="Times New Roman"/>
+        </w:rPr>
+        <w:tab/>
+      </w:r>
+    </w:p>
+    <w:p>
+      <w:pPr>
+        <w:rPr>
+          <w:rFonts w:ascii="Times New Roman" w:hAnsi="Times New Roman" w:cs="Times New Roman"/>
+        </w:rPr>
+      </w:pPr>
+      <w:r>
+        <w:rPr>
+          <w:rFonts w:ascii="Times New Roman" w:hAnsi="Times New Roman" w:cs="Times New Roman"/>
+        </w:rPr>
+        <w:tab/>
+        <w:t>Chạy chương trình server dưới board linux sau đó chạy chương trình client trên windows.</w:t>
+      </w:r>
+    </w:p>
+    <w:p>
+      <w:pPr>
+        <w:rPr>
+          <w:rFonts w:ascii="Times New Roman" w:hAnsi="Times New Roman" w:cs="Times New Roman"/>
+        </w:rPr>
+      </w:pPr>
+      <w:r>
+        <w:rPr>
+          <w:rFonts w:ascii="Times New Roman" w:hAnsi="Times New Roman" w:cs="Times New Roman"/>
+          <w:noProof/>
+          <w:lang w:eastAsia="en-US" w:bidi="ar-SA"/>
+        </w:rPr>
+        <w:lastRenderedPageBreak/>
+        <w:drawing>
+          <wp:inline distT="0" distB="0" distL="0" distR="0" wp14:anchorId="5B183B02" wp14:editId="4B9C9950">
+            <wp:extent cx="6332220" cy="3561715"/>
+            <wp:effectExtent l="0" t="0" r="0" b="0"/>
+            <wp:docPr id="11" name="Picture 11"/>
+            <wp:cNvGraphicFramePr>
+              <a:graphicFrameLocks xmlns:a="http://schemas.openxmlformats.org/drawingml/2006/main" noChangeAspect="1"/>
+            </wp:cNvGraphicFramePr>
+            <a:graphic xmlns:a="http://schemas.openxmlformats.org/drawingml/2006/main">
+              <a:graphicData uri="http://schemas.openxmlformats.org/drawingml/2006/picture">
+                <pic:pic xmlns:pic="http://schemas.openxmlformats.org/drawingml/2006/picture">
+                  <pic:nvPicPr>
+                    <pic:cNvPr id="0" name="Screenshot-7.png"/>
+                    <pic:cNvPicPr/>
+                  </pic:nvPicPr>
+                  <pic:blipFill>
+                    <a:blip r:embed="rId11" cstate="print">
+                      <a:extLst>
+                        <a:ext uri="{28A0092B-C50C-407E-A947-70E740481C1C}">
+                          <a14:useLocalDpi xmlns:a14="http://schemas.microsoft.com/office/drawing/2010/main" val="0"/>
+                        </a:ext>
+                      </a:extLst>
+                    </a:blip>
+                    <a:stretch>
+                      <a:fillRect/>
+                    </a:stretch>
+                  </pic:blipFill>
+                  <pic:spPr>
+                    <a:xfrm>
+                      <a:off x="0" y="0"/>
+                      <a:ext cx="6332220" cy="3561715"/>
+                    </a:xfrm>
+                    <a:prstGeom prst="rect">
+                      <a:avLst/>
+                    </a:prstGeom>
+                  </pic:spPr>
+                </pic:pic>
+              </a:graphicData>
+            </a:graphic>
+          </wp:inline>
+        </w:drawing>
+      </w:r>
     </w:p>
     <w:p>
       <w:pPr>
@@ -1612,7 +1635,7 @@
           <w:rFonts w:ascii="Times New Roman" w:hAnsi="Times New Roman" w:cs="Times New Roman"/>
         </w:rPr>
       </w:pPr>
-      <w:hyperlink r:id="rId10" w:history="1">
+      <w:hyperlink r:id="rId12" w:history="1">
         <w:r>
           <w:rPr>
             <w:rStyle w:val="Hyperlink"/>
@@ -1639,7 +1662,7 @@
           <w:rFonts w:ascii="Times New Roman" w:hAnsi="Times New Roman" w:cs="Times New Roman"/>
         </w:rPr>
       </w:pPr>
-      <w:hyperlink r:id="rId11" w:history="1">
+      <w:hyperlink r:id="rId13" w:history="1">
         <w:r>
           <w:rPr>
             <w:rStyle w:val="Hyperlink"/>
@@ -2003,10 +2026,7 @@
         <w:t>are the Open SSL libraries. Click Apply.</w:t>
       </w:r>
     </w:p>
-    <w:p>
-      <w:bookmarkStart w:id="0" w:name="_GoBack"/>
-      <w:bookmarkEnd w:id="0"/>
-    </w:p>
+    <w:p/>
     <w:sectPr>
       <w:pgSz w:w="12240" w:h="15840"/>
       <w:pgMar w:top="1440" w:right="1440" w:bottom="1440" w:left="1440" w:header="720" w:footer="720" w:gutter="0"/>

</xml_diff>